<commit_message>
Documento de vision actualizado
</commit_message>
<xml_diff>
--- a/Documento de Vision - SW1.docx
+++ b/Documento de Vision - SW1.docx
@@ -863,7 +863,6 @@
           <w:docPartUnique/>
         </w:docPartObj>
       </w:sdtPr>
-      <w:sdtEndPr/>
       <w:sdtContent>
         <w:p>
           <w:pPr>
@@ -4874,7 +4873,6 @@
             </w:rPr>
             <w:tab/>
           </w:r>
-          <w:proofErr w:type="spellStart"/>
           <w:r>
             <w:rPr>
               <w:color w:val="000000"/>
@@ -4882,7 +4880,6 @@
             </w:rPr>
             <w:t>Razon</w:t>
           </w:r>
-          <w:proofErr w:type="spellEnd"/>
           <w:r>
             <w:rPr>
               <w:color w:val="000000"/>
@@ -6741,16 +6738,7 @@
                 <w:i/>
                 <w:lang w:val="es-CL"/>
               </w:rPr>
-              <w:t xml:space="preserve"> </w:t>
-            </w:r>
-            <w:bookmarkStart w:id="5" w:name="_GoBack"/>
-            <w:bookmarkEnd w:id="5"/>
-            <w:r>
-              <w:rPr>
-                <w:i/>
-                <w:lang w:val="es-CL"/>
-              </w:rPr>
-              <w:t>y GRD</w:t>
+              <w:t xml:space="preserve"> y GRD</w:t>
             </w:r>
           </w:p>
         </w:tc>
@@ -6959,8 +6947,8 @@
           <w:lang w:val="es-CL"/>
         </w:rPr>
       </w:pPr>
-      <w:bookmarkStart w:id="6" w:name="_1fob9te" w:colFirst="0" w:colLast="0"/>
-      <w:bookmarkEnd w:id="6"/>
+      <w:bookmarkStart w:id="5" w:name="_1fob9te" w:colFirst="0" w:colLast="0"/>
+      <w:bookmarkEnd w:id="5"/>
       <w:r>
         <w:rPr>
           <w:rFonts w:ascii="Arial" w:eastAsia="Arial" w:hAnsi="Arial" w:cs="Arial"/>
@@ -7063,6 +7051,7 @@
               <w:rPr>
                 <w:color w:val="000000"/>
               </w:rPr>
+              <w:lastRenderedPageBreak/>
               <w:t>Para</w:t>
             </w:r>
           </w:p>
@@ -7238,6 +7227,13 @@
                 <w:lang w:val="es-CL"/>
               </w:rPr>
             </w:pPr>
+            <w:r>
+              <w:rPr>
+                <w:i/>
+                <w:lang w:val="es-CL"/>
+              </w:rPr>
+              <w:t>Encargado del sistema de atención de salud publica para las comunas de El Bosque y San Bernardo</w:t>
+            </w:r>
           </w:p>
         </w:tc>
       </w:tr>
@@ -7347,7 +7343,42 @@
                 <w:color w:val="0000FF"/>
                 <w:lang w:val="es-CL"/>
               </w:rPr>
-              <w:t xml:space="preserve"> del producto]   </w:t>
+              <w:t xml:space="preserve"> del producto] </w:t>
+            </w:r>
+          </w:p>
+          <w:p>
+            <w:pPr>
+              <w:pBdr>
+                <w:top w:val="nil"/>
+                <w:left w:val="nil"/>
+                <w:bottom w:val="nil"/>
+                <w:right w:val="nil"/>
+                <w:between w:val="nil"/>
+              </w:pBdr>
+              <w:tabs>
+                <w:tab w:val="left" w:pos="540"/>
+                <w:tab w:val="left" w:pos="1260"/>
+              </w:tabs>
+              <w:spacing w:after="120"/>
+              <w:rPr>
+                <w:i/>
+                <w:lang w:val="es-CL"/>
+              </w:rPr>
+            </w:pPr>
+            <w:r>
+              <w:rPr>
+                <w:i/>
+                <w:color w:val="0000FF"/>
+                <w:lang w:val="es-CL"/>
+              </w:rPr>
+              <w:t xml:space="preserve">  </w:t>
+            </w:r>
+            <w:r>
+              <w:rPr>
+                <w:i/>
+                <w:lang w:val="es-CL"/>
+              </w:rPr>
+              <w:t>Producto de optimización para un mejor rendimiento de los servicios de hospitalización del hospital</w:t>
             </w:r>
           </w:p>
         </w:tc>
@@ -7431,6 +7462,35 @@
               <w:t>[Planteamiento de beneficios claves; Eso es, La razón por el cual comprarlo]</w:t>
             </w:r>
           </w:p>
+          <w:p>
+            <w:pPr>
+              <w:pBdr>
+                <w:top w:val="nil"/>
+                <w:left w:val="nil"/>
+                <w:bottom w:val="nil"/>
+                <w:right w:val="nil"/>
+                <w:between w:val="nil"/>
+              </w:pBdr>
+              <w:tabs>
+                <w:tab w:val="left" w:pos="540"/>
+                <w:tab w:val="left" w:pos="1260"/>
+              </w:tabs>
+              <w:spacing w:after="120"/>
+              <w:rPr>
+                <w:i/>
+                <w:color w:val="0000FF"/>
+                <w:lang w:val="es-CL"/>
+              </w:rPr>
+            </w:pPr>
+            <w:r>
+              <w:rPr>
+                <w:i/>
+                <w:color w:val="0000FF"/>
+                <w:lang w:val="es-CL"/>
+              </w:rPr>
+              <w:t>Permite ver la situación de pacientes en tiempo real, para ver su correlación con GRD</w:t>
+            </w:r>
+          </w:p>
         </w:tc>
       </w:tr>
       <w:tr>
@@ -7546,6 +7606,50 @@
               <w:t>]</w:t>
             </w:r>
           </w:p>
+          <w:p>
+            <w:pPr>
+              <w:pBdr>
+                <w:top w:val="nil"/>
+                <w:left w:val="nil"/>
+                <w:bottom w:val="nil"/>
+                <w:right w:val="nil"/>
+                <w:between w:val="nil"/>
+              </w:pBdr>
+              <w:tabs>
+                <w:tab w:val="left" w:pos="540"/>
+                <w:tab w:val="left" w:pos="1260"/>
+              </w:tabs>
+              <w:spacing w:after="120"/>
+              <w:rPr>
+                <w:i/>
+                <w:color w:val="0000FF"/>
+                <w:lang w:val="es-CL"/>
+              </w:rPr>
+            </w:pPr>
+            <w:r>
+              <w:rPr>
+                <w:i/>
+                <w:lang w:val="es-CL"/>
+              </w:rPr>
+              <w:t>Principalmente ya que en el sistema público</w:t>
+            </w:r>
+            <w:r>
+              <w:rPr>
+                <w:i/>
+                <w:lang w:val="es-CL"/>
+              </w:rPr>
+              <w:t xml:space="preserve"> hospitalario,</w:t>
+            </w:r>
+            <w:bookmarkStart w:id="6" w:name="_GoBack"/>
+            <w:bookmarkEnd w:id="6"/>
+            <w:r>
+              <w:rPr>
+                <w:i/>
+                <w:lang w:val="es-CL"/>
+              </w:rPr>
+              <w:t xml:space="preserve"> no existe ningún programa o aplicación capas de ver la situación actual de los pacientes y el GRD solo se logra ver el mes posterior al alta del paciente.</w:t>
+            </w:r>
+          </w:p>
         </w:tc>
       </w:tr>
       <w:tr>
@@ -7577,6 +7681,9 @@
               </w:rPr>
             </w:pPr>
             <w:r>
+              <w:rPr>
+                <w:lang w:val="es-CL"/>
+              </w:rPr>
               <w:t xml:space="preserve">                                 </w:t>
             </w:r>
             <w:proofErr w:type="spellStart"/>
@@ -7687,6 +7794,34 @@
               <w:t>]</w:t>
             </w:r>
           </w:p>
+          <w:p>
+            <w:pPr>
+              <w:pBdr>
+                <w:top w:val="nil"/>
+                <w:left w:val="nil"/>
+                <w:bottom w:val="nil"/>
+                <w:right w:val="nil"/>
+                <w:between w:val="nil"/>
+              </w:pBdr>
+              <w:tabs>
+                <w:tab w:val="left" w:pos="540"/>
+                <w:tab w:val="left" w:pos="1260"/>
+              </w:tabs>
+              <w:spacing w:after="120"/>
+              <w:rPr>
+                <w:i/>
+                <w:color w:val="0000FF"/>
+                <w:lang w:val="es-CL"/>
+              </w:rPr>
+            </w:pPr>
+            <w:r>
+              <w:rPr>
+                <w:i/>
+                <w:lang w:val="es-CL"/>
+              </w:rPr>
+              <w:t>Permitirá ver la situación en tiempo real de cada unidad del hospital y ce cada paciente, permitiendo así saber que pacientes deberían irse de alta un día especifico, si están atrasados con su alta, o en que unidad hay que agilizar el proceso de alta de pacientes.</w:t>
+            </w:r>
+          </w:p>
         </w:tc>
       </w:tr>
     </w:tbl>
@@ -7752,7 +7887,6 @@
           <w:sz w:val="24"/>
           <w:szCs w:val="24"/>
         </w:rPr>
-        <w:lastRenderedPageBreak/>
         <w:t xml:space="preserve">Stakeholder y </w:t>
       </w:r>
       <w:proofErr w:type="spellStart"/>
@@ -9008,7 +9142,6 @@
                 <w:b/>
                 <w:color w:val="000000"/>
               </w:rPr>
-              <w:lastRenderedPageBreak/>
               <w:t>Nombre</w:t>
             </w:r>
             <w:proofErr w:type="spellEnd"/>
@@ -9937,6 +10070,7 @@
           <w:color w:val="0000FF"/>
           <w:lang w:val="es-CL"/>
         </w:rPr>
+        <w:lastRenderedPageBreak/>
         <w:t>Aquí es donde extractos del modelo de negocios podrían ir para resaltar tareas y roles involucrados.]</w:t>
       </w:r>
     </w:p>
@@ -10967,7 +11101,6 @@
           <w:b/>
           <w:color w:val="000000"/>
         </w:rPr>
-        <w:lastRenderedPageBreak/>
         <w:t>Perfiles</w:t>
       </w:r>
       <w:proofErr w:type="spellEnd"/>
@@ -11698,6 +11831,7 @@
               <w:rPr>
                 <w:b/>
               </w:rPr>
+              <w:lastRenderedPageBreak/>
               <w:t>Comentarios</w:t>
             </w:r>
             <w:proofErr w:type="spellEnd"/>
@@ -12637,16 +12771,7 @@
           <w:color w:val="0000FF"/>
           <w:lang w:val="es-CL"/>
         </w:rPr>
-        <w:t xml:space="preserve"> quo. Enlista cualquier alternativa competitiva disponible que puedan existir o puedan convertirse en disponibles, incluyendo las fortalezas y debilidades de cada </w:t>
-      </w:r>
-      <w:r>
-        <w:rPr>
-          <w:i/>
-          <w:color w:val="0000FF"/>
-          <w:lang w:val="es-CL"/>
-        </w:rPr>
-        <w:lastRenderedPageBreak/>
-        <w:t xml:space="preserve">competidor percibidas por el </w:t>
+        <w:t xml:space="preserve"> quo. Enlista cualquier alternativa competitiva disponible que puedan existir o puedan convertirse en disponibles, incluyendo las fortalezas y debilidades de cada competidor percibidas por el </w:t>
       </w:r>
       <w:proofErr w:type="spellStart"/>
       <w:r>
@@ -13313,7 +13438,16 @@
           <w:color w:val="0000FF"/>
           <w:lang w:val="es-CL"/>
         </w:rPr>
-        <w:t xml:space="preserve">, y los estados de reporte sin mencionar con más los detalles de funcionamiento que estos </w:t>
+        <w:t xml:space="preserve">, y los estados </w:t>
+      </w:r>
+      <w:r>
+        <w:rPr>
+          <w:i/>
+          <w:color w:val="0000FF"/>
+          <w:lang w:val="es-CL"/>
+        </w:rPr>
+        <w:lastRenderedPageBreak/>
+        <w:t xml:space="preserve">de reporte sin mencionar con más los detalles de funcionamiento que estos </w:t>
       </w:r>
       <w:proofErr w:type="gramStart"/>
       <w:r>
@@ -13843,16 +13977,7 @@
           <w:color w:val="0000FF"/>
           <w:lang w:val="es-CL"/>
         </w:rPr>
-        <w:t xml:space="preserve">[Lista de cada factor que afecta a las características establecidas en el documento de Visión. Listado de supuestos que afectan al documento de visión si estas cambian, Por ejemplo: un supuesto puede establecer que un sistema operativo específico estará disponible para el hardware designado por el producto de software. Si el sistema </w:t>
-      </w:r>
-      <w:r>
-        <w:rPr>
-          <w:i/>
-          <w:color w:val="0000FF"/>
-          <w:lang w:val="es-CL"/>
-        </w:rPr>
-        <w:lastRenderedPageBreak/>
-        <w:t xml:space="preserve">operativo no está disponible el documento de visión necesitará </w:t>
+        <w:t xml:space="preserve">[Lista de cada factor que afecta a las características establecidas en el documento de Visión. Listado de supuestos que afectan al documento de visión si estas cambian, Por ejemplo: un supuesto puede establecer que un sistema operativo específico estará disponible para el hardware designado por el producto de software. Si el sistema operativo no está disponible el documento de visión necesitará </w:t>
       </w:r>
       <w:proofErr w:type="gramStart"/>
       <w:r>
@@ -14338,7 +14463,16 @@
           <w:color w:val="0000FF"/>
           <w:lang w:val="es-CL"/>
         </w:rPr>
-        <w:t xml:space="preserve">Para manejar efectivamente la complejidad de la aplicación, recomendamos que para cada nuevo sistema, o algún cambio en algún sistema existente, las capacidades del sistema deben estar abstraídas a un nivel alto tal que resulten entre 25 y 99 </w:t>
+        <w:t xml:space="preserve">Para manejar efectivamente la complejidad de la aplicación, recomendamos que para cada nuevo sistema, o algún </w:t>
+      </w:r>
+      <w:r>
+        <w:rPr>
+          <w:i/>
+          <w:color w:val="0000FF"/>
+          <w:lang w:val="es-CL"/>
+        </w:rPr>
+        <w:lastRenderedPageBreak/>
+        <w:t xml:space="preserve">cambio en algún sistema existente, las capacidades del sistema deben estar abstraídas a un nivel alto tal que resulten entre 25 y 99 </w:t>
       </w:r>
       <w:proofErr w:type="gramStart"/>
       <w:r>
@@ -15056,7 +15190,6 @@
           <w:sz w:val="24"/>
           <w:szCs w:val="24"/>
         </w:rPr>
-        <w:lastRenderedPageBreak/>
         <w:t>Requerimientos</w:t>
       </w:r>
       <w:proofErr w:type="spellEnd"/>
@@ -15623,6 +15756,7 @@
           <w:sz w:val="24"/>
           <w:szCs w:val="24"/>
         </w:rPr>
+        <w:lastRenderedPageBreak/>
         <w:t>Requerimientos</w:t>
       </w:r>
       <w:proofErr w:type="spellEnd"/>
@@ -16360,7 +16494,6 @@
           <w:szCs w:val="24"/>
           <w:lang w:val="es-CL"/>
         </w:rPr>
-        <w:lastRenderedPageBreak/>
         <w:t xml:space="preserve">A         </w:t>
       </w:r>
       <w:r>
@@ -16893,6 +17026,7 @@
           <w:color w:val="000000"/>
           <w:lang w:val="es-CL"/>
         </w:rPr>
+        <w:lastRenderedPageBreak/>
         <w:t>A.2</w:t>
       </w:r>
       <w:r>
@@ -17360,7 +17494,6 @@
           <w:color w:val="0000FF"/>
           <w:lang w:val="es-CL"/>
         </w:rPr>
-        <w:lastRenderedPageBreak/>
         <w:t>ejemplo ,</w:t>
       </w:r>
       <w:proofErr w:type="gramEnd"/>
@@ -17737,7 +17870,16 @@
           <w:color w:val="0000FF"/>
           <w:lang w:val="es-CL"/>
         </w:rPr>
-        <w:t>[En muchos proyectos, características serán asignadas a un “Equipo de Características” responsables por futuras elecciones, escribiendo el requerimiento de software e implementación. Está simple lista ayudara a todos en el equipo de proyecto para entender las responsabilidades mejor.]</w:t>
+        <w:t xml:space="preserve">[En muchos proyectos, características serán asignadas a un “Equipo de Características” responsables por futuras </w:t>
+      </w:r>
+      <w:r>
+        <w:rPr>
+          <w:i/>
+          <w:color w:val="0000FF"/>
+          <w:lang w:val="es-CL"/>
+        </w:rPr>
+        <w:lastRenderedPageBreak/>
+        <w:t>elecciones, escribiendo el requerimiento de software e implementación. Está simple lista ayudara a todos en el equipo de proyecto para entender las responsabilidades mejor.]</w:t>
       </w:r>
     </w:p>
     <w:p>

</xml_diff>